<commit_message>
Update PSO and HMM.
</commit_message>
<xml_diff>
--- a/2_design/pso/PSO&EA.docx
+++ b/2_design/pso/PSO&EA.docx
@@ -372,25 +372,7 @@
           <w:color w:val="000000"/>
           <w:szCs w:val="24"/>
         </w:rPr>
-        <w:t xml:space="preserve">) </w:t>
-      </w:r>
-      <w:proofErr w:type="gramStart"/>
-      <w:r>
-        <w:rPr>
-          <w:rFonts w:ascii="TimesNewRomanPSMT" w:hAnsi="TimesNewRomanPSMT"/>
-          <w:color w:val="000000"/>
-          <w:szCs w:val="24"/>
-        </w:rPr>
-        <w:t>is</w:t>
-      </w:r>
-      <w:proofErr w:type="gramEnd"/>
-      <w:r>
-        <w:rPr>
-          <w:rFonts w:ascii="TimesNewRomanPSMT" w:hAnsi="TimesNewRomanPSMT"/>
-          <w:color w:val="000000"/>
-          <w:szCs w:val="24"/>
-        </w:rPr>
-        <w:t xml:space="preserve"> differentiable. Alternately, PSO does not require existence of differential. PSO scatters a population of candidate solutions (candidate optimizers) for </w:t>
+        <w:t xml:space="preserve">) is differentiable. Alternately, PSO does not require existence of differential. PSO scatters a population of candidate solutions (candidate optimizers) for </w:t>
       </w:r>
       <w:r>
         <w:rPr>
@@ -1469,6 +1451,7 @@
           <w:id w:val="1590275676"/>
           <w:citation/>
         </w:sdtPr>
+        <w:sdtEndPr/>
         <w:sdtContent>
           <w:r>
             <w:rPr>
@@ -2790,13 +2773,8 @@
               <w:ind w:left="360"/>
             </w:pPr>
             <w:r>
-              <w:t xml:space="preserve">End </w:t>
+              <w:t>End for</w:t>
             </w:r>
-            <w:proofErr w:type="gramStart"/>
-            <w:r>
-              <w:t>for</w:t>
-            </w:r>
-            <w:proofErr w:type="gramEnd"/>
           </w:p>
           <w:p>
             <w:r>
@@ -2981,7 +2959,6 @@
       <w:r>
         <w:t xml:space="preserve">Function </w:t>
       </w:r>
-      <w:proofErr w:type="gramStart"/>
       <w:r>
         <w:rPr>
           <w:rFonts w:eastAsiaTheme="minorEastAsia"/>
@@ -2994,14 +2971,7 @@
         <w:rPr>
           <w:rFonts w:eastAsiaTheme="minorEastAsia"/>
         </w:rPr>
-        <w:t>(</w:t>
-      </w:r>
-      <w:proofErr w:type="gramEnd"/>
-      <w:r>
-        <w:rPr>
-          <w:rFonts w:eastAsiaTheme="minorEastAsia"/>
-        </w:rPr>
-        <w:t xml:space="preserve">0, </w:t>
+        <w:t xml:space="preserve">(0, </w:t>
       </w:r>
       <w:r>
         <w:rPr>
@@ -3048,7 +3018,6 @@
       <w:r>
         <w:t xml:space="preserve">function </w:t>
       </w:r>
-      <w:proofErr w:type="gramStart"/>
       <w:r>
         <w:rPr>
           <w:rFonts w:eastAsiaTheme="minorEastAsia"/>
@@ -3061,14 +3030,7 @@
         <w:rPr>
           <w:rFonts w:eastAsiaTheme="minorEastAsia"/>
         </w:rPr>
-        <w:t>(</w:t>
-      </w:r>
-      <w:proofErr w:type="gramEnd"/>
-      <w:r>
-        <w:rPr>
-          <w:rFonts w:eastAsiaTheme="minorEastAsia"/>
-        </w:rPr>
-        <w:t xml:space="preserve">0, </w:t>
+        <w:t xml:space="preserve">(0, </w:t>
       </w:r>
       <w:r>
         <w:rPr>
@@ -3703,6 +3665,7 @@
           <w:id w:val="293256049"/>
           <w:citation/>
         </w:sdtPr>
+        <w:sdtEndPr/>
         <w:sdtContent>
           <w:r>
             <w:rPr>
@@ -3749,7 +3712,6 @@
         </w:rPr>
         <w:t xml:space="preserve">random vector </w:t>
       </w:r>
-      <w:proofErr w:type="gramStart"/>
       <w:r>
         <w:rPr>
           <w:rFonts w:eastAsiaTheme="minorEastAsia"/>
@@ -3762,14 +3724,7 @@
         <w:rPr>
           <w:rFonts w:eastAsiaTheme="minorEastAsia"/>
         </w:rPr>
-        <w:t>(</w:t>
-      </w:r>
-      <w:proofErr w:type="gramEnd"/>
-      <w:r>
-        <w:rPr>
-          <w:rFonts w:eastAsiaTheme="minorEastAsia"/>
-        </w:rPr>
-        <w:t xml:space="preserve">0, </w:t>
+        <w:t xml:space="preserve">(0, </w:t>
       </w:r>
       <w:r>
         <w:rPr>
@@ -4934,7 +4889,27 @@
         <w:rPr>
           <w:rFonts w:eastAsiaTheme="minorEastAsia"/>
         </w:rPr>
-        <w:t xml:space="preserve"> are the particle itself and its neighbors. </w:t>
+        <w:t xml:space="preserve"> are the particle </w:t>
+      </w:r>
+      <w:r>
+        <w:rPr>
+          <w:rFonts w:eastAsiaTheme="minorEastAsia"/>
+          <w:i/>
+          <w:iCs/>
+        </w:rPr>
+        <w:t>i</w:t>
+      </w:r>
+      <w:r>
+        <w:rPr>
+          <w:rFonts w:eastAsiaTheme="minorEastAsia"/>
+        </w:rPr>
+        <w:t xml:space="preserve"> </w:t>
+      </w:r>
+      <w:r>
+        <w:rPr>
+          <w:rFonts w:eastAsiaTheme="minorEastAsia"/>
+        </w:rPr>
+        <w:t xml:space="preserve">itself and its neighbors. </w:t>
       </w:r>
       <w:r>
         <w:rPr>
@@ -5476,6 +5451,7 @@
           <w:id w:val="1142164197"/>
           <w:citation/>
         </w:sdtPr>
+        <w:sdtEndPr/>
         <w:sdtContent>
           <w:r>
             <w:rPr>
@@ -5568,27 +5544,61 @@
         <w:rPr>
           <w:rFonts w:eastAsiaTheme="minorEastAsia"/>
         </w:rPr>
-        <w:t xml:space="preserve">is large, convergence to local minimizer will be avoided </w:t>
-      </w:r>
-      <w:proofErr w:type="gramStart"/>
-      <w:r>
-        <w:rPr>
-          <w:rFonts w:eastAsiaTheme="minorEastAsia"/>
-        </w:rPr>
-        <w:t>in order to</w:t>
-      </w:r>
-      <w:proofErr w:type="gramEnd"/>
-      <w:r>
-        <w:rPr>
-          <w:rFonts w:eastAsiaTheme="minorEastAsia"/>
-        </w:rPr>
-        <w:t xml:space="preserve"> achieve better global optimizer but convergence speed is decreased.</w:t>
-      </w:r>
-      <w:r>
-        <w:rPr>
-          <w:rFonts w:eastAsiaTheme="minorEastAsia"/>
-        </w:rPr>
-        <w:t xml:space="preserve"> Parameters are also called acceleration coefficients or </w:t>
+        <w:t>is large, convergence to local minimizer will be avoided in order to achieve better global optimizer but convergence speed is decreased.</w:t>
+      </w:r>
+      <w:r>
+        <w:rPr>
+          <w:rFonts w:eastAsiaTheme="minorEastAsia"/>
+        </w:rPr>
+        <w:t xml:space="preserve"> Parameters </w:t>
+      </w:r>
+      <w:r>
+        <w:rPr>
+          <w:rFonts w:eastAsiaTheme="minorEastAsia" w:cs="Times New Roman"/>
+          <w:i/>
+          <w:iCs/>
+        </w:rPr>
+        <w:t>ϕ</w:t>
+      </w:r>
+      <w:r>
+        <w:rPr>
+          <w:rFonts w:eastAsiaTheme="minorEastAsia"/>
+          <w:vertAlign w:val="subscript"/>
+        </w:rPr>
+        <w:t>1</w:t>
+      </w:r>
+      <w:r>
+        <w:rPr>
+          <w:rFonts w:eastAsiaTheme="minorEastAsia"/>
+        </w:rPr>
+        <w:t xml:space="preserve"> and </w:t>
+      </w:r>
+      <w:r>
+        <w:rPr>
+          <w:rFonts w:eastAsiaTheme="minorEastAsia" w:cs="Times New Roman"/>
+          <w:i/>
+          <w:iCs/>
+        </w:rPr>
+        <w:t>ϕ</w:t>
+      </w:r>
+      <w:r>
+        <w:rPr>
+          <w:rFonts w:eastAsiaTheme="minorEastAsia"/>
+          <w:vertAlign w:val="subscript"/>
+        </w:rPr>
+        <w:t>2</w:t>
+      </w:r>
+      <w:r>
+        <w:rPr>
+          <w:rFonts w:eastAsiaTheme="minorEastAsia"/>
+        </w:rPr>
+        <w:t xml:space="preserve"> </w:t>
+      </w:r>
+      <w:r>
+        <w:rPr>
+          <w:rFonts w:eastAsiaTheme="minorEastAsia"/>
+        </w:rPr>
+        <w:t xml:space="preserve">are also called acceleration coefficients or </w:t>
       </w:r>
       <w:r>
         <w:rPr>
@@ -5616,19 +5626,7 @@
         <w:rPr>
           <w:rFonts w:eastAsiaTheme="minorEastAsia"/>
         </w:rPr>
-        <w:t>Because any movement has inertia, inertial force is added to the two at</w:t>
-      </w:r>
-      <w:r>
-        <w:rPr>
-          <w:rFonts w:eastAsiaTheme="minorEastAsia"/>
-        </w:rPr>
-        <w:t xml:space="preserve"> </w:t>
-      </w:r>
-      <w:r>
-        <w:rPr>
-          <w:rFonts w:eastAsiaTheme="minorEastAsia"/>
-        </w:rPr>
-        <w:t>attracti</w:t>
+        <w:t>Because any movement has inertia, inertial force is added to the two attracti</w:t>
       </w:r>
       <w:r>
         <w:rPr>
@@ -5722,6 +5720,7 @@
           <w:id w:val="-2116750830"/>
           <w:citation/>
         </w:sdtPr>
+        <w:sdtEndPr/>
         <w:sdtContent>
           <w:r>
             <w:rPr>
@@ -5819,13 +5818,7 @@
                   <w:rPr>
                     <w:rFonts w:ascii="Cambria Math" w:hAnsi="Cambria Math"/>
                   </w:rPr>
-                  <m:t>=</m:t>
-                </m:r>
-                <m:r>
-                  <w:rPr>
-                    <w:rFonts w:ascii="Cambria Math" w:hAnsi="Cambria Math"/>
-                  </w:rPr>
-                  <m:t>ω</m:t>
+                  <m:t>=ω</m:t>
                 </m:r>
                 <m:sSub>
                   <m:sSubPr>
@@ -6347,6 +6340,7 @@
           <w:id w:val="1378436987"/>
           <w:citation/>
         </w:sdtPr>
+        <w:sdtEndPr/>
         <w:sdtContent>
           <w:r>
             <w:rPr>
@@ -6464,6 +6458,7 @@
           <w:id w:val="144944606"/>
           <w:citation/>
         </w:sdtPr>
+        <w:sdtEndPr/>
         <w:sdtContent>
           <w:r>
             <w:rPr>
@@ -6561,13 +6556,7 @@
                   <w:rPr>
                     <w:rFonts w:ascii="Cambria Math" w:hAnsi="Cambria Math"/>
                   </w:rPr>
-                  <m:t>=</m:t>
-                </m:r>
-                <m:r>
-                  <w:rPr>
-                    <w:rFonts w:ascii="Cambria Math" w:hAnsi="Cambria Math"/>
-                  </w:rPr>
-                  <m:t>χ</m:t>
+                  <m:t>=χ</m:t>
                 </m:r>
                 <m:d>
                   <m:dPr>
@@ -7191,7 +7180,7 @@
         <w:rPr>
           <w:rFonts w:eastAsiaTheme="minorEastAsia"/>
         </w:rPr>
-        <w:t>neighbors of a particles are all other particles</w:t>
+        <w:t>neighbors of a particle are all other particles</w:t>
       </w:r>
       <w:r>
         <w:rPr>
@@ -7217,21 +7206,7 @@
         <w:rPr>
           <w:rFonts w:eastAsiaTheme="minorEastAsia"/>
         </w:rPr>
-        <w:t xml:space="preserve"> For easily understandable explanation, suppose particles are vertices of a graph, fully connected swarm topology implies that such graph is fully connected, in which all vertices are </w:t>
-      </w:r>
-      <w:proofErr w:type="gramStart"/>
-      <w:r>
-        <w:rPr>
-          <w:rFonts w:eastAsiaTheme="minorEastAsia"/>
-        </w:rPr>
-        <w:t>connected together</w:t>
-      </w:r>
-      <w:proofErr w:type="gramEnd"/>
-      <w:r>
-        <w:rPr>
-          <w:rFonts w:eastAsiaTheme="minorEastAsia"/>
-        </w:rPr>
-        <w:t xml:space="preserve">. Alternately, swarm topology can be defined in different way so that each particle </w:t>
+        <w:t xml:space="preserve"> For easily understandable explanation, suppose particles are vertices of a graph, fully connected swarm topology implies that such graph is fully connected, in which all vertices are connected together. Alternately, swarm topology can be defined in different way so that each particle </w:t>
       </w:r>
       <w:r>
         <w:rPr>
@@ -7325,6 +7300,7 @@
           <w:id w:val="-1871220371"/>
           <w:citation/>
         </w:sdtPr>
+        <w:sdtEndPr/>
         <w:sdtContent>
           <w:r>
             <w:rPr>
@@ -7839,7 +7815,19 @@
         <w:rPr>
           <w:rFonts w:eastAsiaTheme="minorEastAsia"/>
         </w:rPr>
-        <w:t xml:space="preserve">Please pay attention that, particle </w:t>
+        <w:t xml:space="preserve">Please pay attention that, </w:t>
+      </w:r>
+      <w:r>
+        <w:rPr>
+          <w:rFonts w:eastAsiaTheme="minorEastAsia"/>
+        </w:rPr>
+        <w:t xml:space="preserve">in equation 1.4, </w:t>
+      </w:r>
+      <w:r>
+        <w:rPr>
+          <w:rFonts w:eastAsiaTheme="minorEastAsia"/>
+        </w:rPr>
+        <w:t xml:space="preserve">particle </w:t>
       </w:r>
       <w:r>
         <w:rPr>
@@ -7859,7 +7847,19 @@
         <w:rPr>
           <w:rFonts w:eastAsiaTheme="minorEastAsia"/>
         </w:rPr>
-        <w:t xml:space="preserve">In other words, the </w:t>
+        <w:t xml:space="preserve">In other words, </w:t>
+      </w:r>
+      <w:r>
+        <w:rPr>
+          <w:rFonts w:eastAsiaTheme="minorEastAsia"/>
+        </w:rPr>
+        <w:t xml:space="preserve">in equation 1.4, </w:t>
+      </w:r>
+      <w:r>
+        <w:rPr>
+          <w:rFonts w:eastAsiaTheme="minorEastAsia"/>
+        </w:rPr>
+        <w:t xml:space="preserve">the </w:t>
       </w:r>
       <w:r>
         <w:rPr>
@@ -7888,7 +7888,19 @@
         <w:rPr>
           <w:rFonts w:eastAsiaTheme="minorEastAsia"/>
         </w:rPr>
-        <w:t xml:space="preserve"> neighbors include particle </w:t>
+        <w:t xml:space="preserve"> neighbors include</w:t>
+      </w:r>
+      <w:r>
+        <w:rPr>
+          <w:rFonts w:eastAsiaTheme="minorEastAsia"/>
+        </w:rPr>
+        <w:t>s</w:t>
+      </w:r>
+      <w:r>
+        <w:rPr>
+          <w:rFonts w:eastAsiaTheme="minorEastAsia"/>
+        </w:rPr>
+        <w:t xml:space="preserve"> particle </w:t>
       </w:r>
       <w:r>
         <w:rPr>
@@ -8060,7 +8072,670 @@
         <w:rPr>
           <w:rFonts w:eastAsiaTheme="minorEastAsia"/>
         </w:rPr>
-        <w:t xml:space="preserve">are equal. </w:t>
+        <w:t>are equal.</w:t>
+      </w:r>
+      <w:r>
+        <w:rPr>
+          <w:rFonts w:eastAsiaTheme="minorEastAsia"/>
+        </w:rPr>
+        <w:t xml:space="preserve"> If we focus on the fact that the attraction force issued by the particle </w:t>
+      </w:r>
+      <w:r>
+        <w:rPr>
+          <w:rFonts w:eastAsiaTheme="minorEastAsia"/>
+          <w:i/>
+          <w:iCs/>
+        </w:rPr>
+        <w:t>i</w:t>
+      </w:r>
+      <w:r>
+        <w:rPr>
+          <w:rFonts w:eastAsiaTheme="minorEastAsia"/>
+        </w:rPr>
+        <w:t xml:space="preserve"> itself</w:t>
+      </w:r>
+      <w:r>
+        <w:rPr>
+          <w:rFonts w:eastAsiaTheme="minorEastAsia"/>
+        </w:rPr>
+        <w:t xml:space="preserve"> is preeminent over other attraction forces from neighbors, equation 1.4 is modified as follows:</w:t>
+      </w:r>
+    </w:p>
+    <w:tbl>
+      <w:tblPr>
+        <w:tblStyle w:val="TableGrid"/>
+        <w:tblW w:w="0" w:type="auto"/>
+        <w:tblLook w:val="04A0" w:firstRow="1" w:lastRow="0" w:firstColumn="1" w:lastColumn="0" w:noHBand="0" w:noVBand="1"/>
+      </w:tblPr>
+      <w:tblGrid>
+        <w:gridCol w:w="8334"/>
+        <w:gridCol w:w="682"/>
+      </w:tblGrid>
+      <w:tr>
+        <w:tc>
+          <w:tcPr>
+            <w:tcW w:w="8334" w:type="dxa"/>
+          </w:tcPr>
+          <w:p>
+            <w:pPr>
+              <w:rPr>
+                <w:rFonts w:eastAsiaTheme="minorEastAsia"/>
+              </w:rPr>
+            </w:pPr>
+            <m:oMathPara>
+              <m:oMath>
+                <m:sSub>
+                  <m:sSubPr>
+                    <m:ctrlPr>
+                      <w:rPr>
+                        <w:rFonts w:ascii="Cambria Math" w:hAnsi="Cambria Math"/>
+                        <w:i/>
+                      </w:rPr>
+                    </m:ctrlPr>
+                  </m:sSubPr>
+                  <m:e>
+                    <m:r>
+                      <m:rPr>
+                        <m:sty m:val="bi"/>
+                      </m:rPr>
+                      <w:rPr>
+                        <w:rFonts w:ascii="Cambria Math" w:hAnsi="Cambria Math"/>
+                      </w:rPr>
+                      <m:t>v</m:t>
+                    </m:r>
+                  </m:e>
+                  <m:sub>
+                    <m:r>
+                      <w:rPr>
+                        <w:rFonts w:ascii="Cambria Math" w:hAnsi="Cambria Math"/>
+                      </w:rPr>
+                      <m:t>i</m:t>
+                    </m:r>
+                  </m:sub>
+                </m:sSub>
+                <m:r>
+                  <w:rPr>
+                    <w:rFonts w:ascii="Cambria Math" w:hAnsi="Cambria Math"/>
+                  </w:rPr>
+                  <m:t>=χ</m:t>
+                </m:r>
+                <m:d>
+                  <m:dPr>
+                    <m:ctrlPr>
+                      <w:rPr>
+                        <w:rFonts w:ascii="Cambria Math" w:hAnsi="Cambria Math"/>
+                        <w:i/>
+                      </w:rPr>
+                    </m:ctrlPr>
+                  </m:dPr>
+                  <m:e>
+                    <m:sSub>
+                      <m:sSubPr>
+                        <m:ctrlPr>
+                          <w:rPr>
+                            <w:rFonts w:ascii="Cambria Math" w:hAnsi="Cambria Math"/>
+                            <w:i/>
+                          </w:rPr>
+                        </m:ctrlPr>
+                      </m:sSubPr>
+                      <m:e>
+                        <m:r>
+                          <m:rPr>
+                            <m:sty m:val="bi"/>
+                          </m:rPr>
+                          <w:rPr>
+                            <w:rFonts w:ascii="Cambria Math" w:hAnsi="Cambria Math"/>
+                          </w:rPr>
+                          <m:t>v</m:t>
+                        </m:r>
+                      </m:e>
+                      <m:sub>
+                        <m:r>
+                          <w:rPr>
+                            <w:rFonts w:ascii="Cambria Math" w:hAnsi="Cambria Math"/>
+                          </w:rPr>
+                          <m:t>i</m:t>
+                        </m:r>
+                      </m:sub>
+                    </m:sSub>
+                    <m:r>
+                      <w:rPr>
+                        <w:rFonts w:ascii="Cambria Math" w:hAnsi="Cambria Math"/>
+                      </w:rPr>
+                      <m:t>+U</m:t>
+                    </m:r>
+                    <m:d>
+                      <m:dPr>
+                        <m:ctrlPr>
+                          <w:rPr>
+                            <w:rFonts w:ascii="Cambria Math" w:hAnsi="Cambria Math"/>
+                            <w:i/>
+                          </w:rPr>
+                        </m:ctrlPr>
+                      </m:dPr>
+                      <m:e>
+                        <m:r>
+                          <w:rPr>
+                            <w:rFonts w:ascii="Cambria Math" w:hAnsi="Cambria Math"/>
+                          </w:rPr>
+                          <m:t>0,</m:t>
+                        </m:r>
+                        <m:sSub>
+                          <m:sSubPr>
+                            <m:ctrlPr>
+                              <w:rPr>
+                                <w:rFonts w:ascii="Cambria Math" w:hAnsi="Cambria Math"/>
+                                <w:i/>
+                              </w:rPr>
+                            </m:ctrlPr>
+                          </m:sSubPr>
+                          <m:e>
+                            <m:r>
+                              <w:rPr>
+                                <w:rFonts w:ascii="Cambria Math" w:hAnsi="Cambria Math"/>
+                              </w:rPr>
+                              <m:t>ϕ</m:t>
+                            </m:r>
+                          </m:e>
+                          <m:sub>
+                            <m:r>
+                              <w:rPr>
+                                <w:rFonts w:ascii="Cambria Math" w:hAnsi="Cambria Math"/>
+                              </w:rPr>
+                              <m:t>1</m:t>
+                            </m:r>
+                          </m:sub>
+                        </m:sSub>
+                      </m:e>
+                    </m:d>
+                    <m:r>
+                      <w:rPr>
+                        <w:rFonts w:ascii="Cambria Math" w:hAnsi="Cambria Math"/>
+                      </w:rPr>
+                      <m:t>⨂</m:t>
+                    </m:r>
+                    <m:d>
+                      <m:dPr>
+                        <m:ctrlPr>
+                          <w:rPr>
+                            <w:rFonts w:ascii="Cambria Math" w:hAnsi="Cambria Math"/>
+                            <w:i/>
+                          </w:rPr>
+                        </m:ctrlPr>
+                      </m:dPr>
+                      <m:e>
+                        <m:sSub>
+                          <m:sSubPr>
+                            <m:ctrlPr>
+                              <w:rPr>
+                                <w:rFonts w:ascii="Cambria Math" w:hAnsi="Cambria Math"/>
+                                <w:i/>
+                              </w:rPr>
+                            </m:ctrlPr>
+                          </m:sSubPr>
+                          <m:e>
+                            <m:r>
+                              <m:rPr>
+                                <m:sty m:val="bi"/>
+                              </m:rPr>
+                              <w:rPr>
+                                <w:rFonts w:ascii="Cambria Math" w:hAnsi="Cambria Math"/>
+                              </w:rPr>
+                              <m:t>p</m:t>
+                            </m:r>
+                          </m:e>
+                          <m:sub>
+                            <m:r>
+                              <w:rPr>
+                                <w:rFonts w:ascii="Cambria Math" w:hAnsi="Cambria Math"/>
+                              </w:rPr>
+                              <m:t>i</m:t>
+                            </m:r>
+                          </m:sub>
+                        </m:sSub>
+                        <m:r>
+                          <w:rPr>
+                            <w:rFonts w:ascii="Cambria Math" w:hAnsi="Cambria Math"/>
+                          </w:rPr>
+                          <m:t>-</m:t>
+                        </m:r>
+                        <m:sSub>
+                          <m:sSubPr>
+                            <m:ctrlPr>
+                              <w:rPr>
+                                <w:rFonts w:ascii="Cambria Math" w:hAnsi="Cambria Math"/>
+                                <w:i/>
+                              </w:rPr>
+                            </m:ctrlPr>
+                          </m:sSubPr>
+                          <m:e>
+                            <m:r>
+                              <m:rPr>
+                                <m:sty m:val="bi"/>
+                              </m:rPr>
+                              <w:rPr>
+                                <w:rFonts w:ascii="Cambria Math" w:hAnsi="Cambria Math"/>
+                              </w:rPr>
+                              <m:t>x</m:t>
+                            </m:r>
+                          </m:e>
+                          <m:sub>
+                            <m:r>
+                              <w:rPr>
+                                <w:rFonts w:ascii="Cambria Math" w:hAnsi="Cambria Math"/>
+                              </w:rPr>
+                              <m:t>i</m:t>
+                            </m:r>
+                          </m:sub>
+                        </m:sSub>
+                      </m:e>
+                    </m:d>
+                    <m:r>
+                      <w:rPr>
+                        <w:rFonts w:ascii="Cambria Math" w:hAnsi="Cambria Math"/>
+                      </w:rPr>
+                      <m:t>+</m:t>
+                    </m:r>
+                    <m:f>
+                      <m:fPr>
+                        <m:ctrlPr>
+                          <w:rPr>
+                            <w:rFonts w:ascii="Cambria Math" w:hAnsi="Cambria Math"/>
+                            <w:i/>
+                          </w:rPr>
+                        </m:ctrlPr>
+                      </m:fPr>
+                      <m:num>
+                        <m:r>
+                          <w:rPr>
+                            <w:rFonts w:ascii="Cambria Math" w:hAnsi="Cambria Math"/>
+                          </w:rPr>
+                          <m:t>1</m:t>
+                        </m:r>
+                      </m:num>
+                      <m:den>
+                        <m:sSub>
+                          <m:sSubPr>
+                            <m:ctrlPr>
+                              <w:rPr>
+                                <w:rFonts w:ascii="Cambria Math" w:hAnsi="Cambria Math"/>
+                                <w:i/>
+                              </w:rPr>
+                            </m:ctrlPr>
+                          </m:sSubPr>
+                          <m:e>
+                            <m:r>
+                              <w:rPr>
+                                <w:rFonts w:ascii="Cambria Math" w:hAnsi="Cambria Math"/>
+                              </w:rPr>
+                              <m:t>K</m:t>
+                            </m:r>
+                          </m:e>
+                          <m:sub>
+                            <m:r>
+                              <w:rPr>
+                                <w:rFonts w:ascii="Cambria Math" w:hAnsi="Cambria Math"/>
+                              </w:rPr>
+                              <m:t>i</m:t>
+                            </m:r>
+                          </m:sub>
+                        </m:sSub>
+                      </m:den>
+                    </m:f>
+                    <m:nary>
+                      <m:naryPr>
+                        <m:chr m:val="∑"/>
+                        <m:limLoc m:val="undOvr"/>
+                        <m:ctrlPr>
+                          <w:rPr>
+                            <w:rFonts w:ascii="Cambria Math" w:hAnsi="Cambria Math"/>
+                            <w:i/>
+                          </w:rPr>
+                        </m:ctrlPr>
+                      </m:naryPr>
+                      <m:sub>
+                        <m:r>
+                          <w:rPr>
+                            <w:rFonts w:ascii="Cambria Math" w:hAnsi="Cambria Math"/>
+                          </w:rPr>
+                          <m:t>k=1</m:t>
+                        </m:r>
+                      </m:sub>
+                      <m:sup>
+                        <m:sSub>
+                          <m:sSubPr>
+                            <m:ctrlPr>
+                              <w:rPr>
+                                <w:rFonts w:ascii="Cambria Math" w:hAnsi="Cambria Math"/>
+                                <w:i/>
+                              </w:rPr>
+                            </m:ctrlPr>
+                          </m:sSubPr>
+                          <m:e>
+                            <m:r>
+                              <w:rPr>
+                                <w:rFonts w:ascii="Cambria Math" w:hAnsi="Cambria Math"/>
+                              </w:rPr>
+                              <m:t>K</m:t>
+                            </m:r>
+                          </m:e>
+                          <m:sub>
+                            <m:r>
+                              <w:rPr>
+                                <w:rFonts w:ascii="Cambria Math" w:hAnsi="Cambria Math"/>
+                              </w:rPr>
+                              <m:t>i</m:t>
+                            </m:r>
+                          </m:sub>
+                        </m:sSub>
+                      </m:sup>
+                      <m:e>
+                        <m:r>
+                          <w:rPr>
+                            <w:rFonts w:ascii="Cambria Math" w:hAnsi="Cambria Math"/>
+                          </w:rPr>
+                          <m:t>U</m:t>
+                        </m:r>
+                        <m:d>
+                          <m:dPr>
+                            <m:ctrlPr>
+                              <w:rPr>
+                                <w:rFonts w:ascii="Cambria Math" w:hAnsi="Cambria Math"/>
+                                <w:i/>
+                              </w:rPr>
+                            </m:ctrlPr>
+                          </m:dPr>
+                          <m:e>
+                            <m:r>
+                              <w:rPr>
+                                <w:rFonts w:ascii="Cambria Math" w:hAnsi="Cambria Math"/>
+                              </w:rPr>
+                              <m:t>0,</m:t>
+                            </m:r>
+                            <m:sSub>
+                              <m:sSubPr>
+                                <m:ctrlPr>
+                                  <w:rPr>
+                                    <w:rFonts w:ascii="Cambria Math" w:hAnsi="Cambria Math"/>
+                                    <w:i/>
+                                  </w:rPr>
+                                </m:ctrlPr>
+                              </m:sSubPr>
+                              <m:e>
+                                <m:r>
+                                  <w:rPr>
+                                    <w:rFonts w:ascii="Cambria Math" w:hAnsi="Cambria Math"/>
+                                  </w:rPr>
+                                  <m:t>ϕ</m:t>
+                                </m:r>
+                              </m:e>
+                              <m:sub>
+                                <m:r>
+                                  <w:rPr>
+                                    <w:rFonts w:ascii="Cambria Math" w:hAnsi="Cambria Math"/>
+                                  </w:rPr>
+                                  <m:t>2</m:t>
+                                </m:r>
+                              </m:sub>
+                            </m:sSub>
+                          </m:e>
+                        </m:d>
+                        <m:r>
+                          <w:rPr>
+                            <w:rFonts w:ascii="Cambria Math" w:hAnsi="Cambria Math"/>
+                          </w:rPr>
+                          <m:t>⨂</m:t>
+                        </m:r>
+                        <m:d>
+                          <m:dPr>
+                            <m:ctrlPr>
+                              <w:rPr>
+                                <w:rFonts w:ascii="Cambria Math" w:hAnsi="Cambria Math"/>
+                                <w:i/>
+                              </w:rPr>
+                            </m:ctrlPr>
+                          </m:dPr>
+                          <m:e>
+                            <m:sSub>
+                              <m:sSubPr>
+                                <m:ctrlPr>
+                                  <w:rPr>
+                                    <w:rFonts w:ascii="Cambria Math" w:hAnsi="Cambria Math"/>
+                                    <w:i/>
+                                  </w:rPr>
+                                </m:ctrlPr>
+                              </m:sSubPr>
+                              <m:e>
+                                <m:r>
+                                  <m:rPr>
+                                    <m:sty m:val="bi"/>
+                                  </m:rPr>
+                                  <w:rPr>
+                                    <w:rFonts w:ascii="Cambria Math" w:hAnsi="Cambria Math"/>
+                                  </w:rPr>
+                                  <m:t>q</m:t>
+                                </m:r>
+                              </m:e>
+                              <m:sub>
+                                <m:r>
+                                  <w:rPr>
+                                    <w:rFonts w:ascii="Cambria Math" w:hAnsi="Cambria Math"/>
+                                  </w:rPr>
+                                  <m:t>k</m:t>
+                                </m:r>
+                              </m:sub>
+                            </m:sSub>
+                            <m:r>
+                              <w:rPr>
+                                <w:rFonts w:ascii="Cambria Math" w:hAnsi="Cambria Math"/>
+                              </w:rPr>
+                              <m:t>-</m:t>
+                            </m:r>
+                            <m:sSub>
+                              <m:sSubPr>
+                                <m:ctrlPr>
+                                  <w:rPr>
+                                    <w:rFonts w:ascii="Cambria Math" w:hAnsi="Cambria Math"/>
+                                    <w:i/>
+                                  </w:rPr>
+                                </m:ctrlPr>
+                              </m:sSubPr>
+                              <m:e>
+                                <m:r>
+                                  <m:rPr>
+                                    <m:sty m:val="bi"/>
+                                  </m:rPr>
+                                  <w:rPr>
+                                    <w:rFonts w:ascii="Cambria Math" w:hAnsi="Cambria Math"/>
+                                  </w:rPr>
+                                  <m:t>x</m:t>
+                                </m:r>
+                              </m:e>
+                              <m:sub>
+                                <m:r>
+                                  <w:rPr>
+                                    <w:rFonts w:ascii="Cambria Math" w:hAnsi="Cambria Math"/>
+                                  </w:rPr>
+                                  <m:t>i</m:t>
+                                </m:r>
+                              </m:sub>
+                            </m:sSub>
+                          </m:e>
+                        </m:d>
+                      </m:e>
+                    </m:nary>
+                  </m:e>
+                </m:d>
+              </m:oMath>
+            </m:oMathPara>
+          </w:p>
+        </w:tc>
+        <w:tc>
+          <w:tcPr>
+            <w:tcW w:w="682" w:type="dxa"/>
+            <w:vAlign w:val="center"/>
+          </w:tcPr>
+          <w:p>
+            <w:pPr>
+              <w:jc w:val="right"/>
+              <w:rPr>
+                <w:rFonts w:eastAsiaTheme="minorEastAsia"/>
+              </w:rPr>
+            </w:pPr>
+            <w:r>
+              <w:rPr>
+                <w:rFonts w:eastAsiaTheme="minorEastAsia"/>
+              </w:rPr>
+              <w:t>(1.</w:t>
+            </w:r>
+            <w:r>
+              <w:rPr>
+                <w:rFonts w:eastAsiaTheme="minorEastAsia"/>
+              </w:rPr>
+              <w:t>5</w:t>
+            </w:r>
+            <w:r>
+              <w:rPr>
+                <w:rFonts w:eastAsiaTheme="minorEastAsia"/>
+              </w:rPr>
+              <w:t>)</w:t>
+            </w:r>
+          </w:p>
+        </w:tc>
+      </w:tr>
+    </w:tbl>
+    <w:p>
+      <w:pPr>
+        <w:rPr>
+          <w:rFonts w:eastAsiaTheme="minorEastAsia"/>
+        </w:rPr>
+      </w:pPr>
+      <w:r>
+        <w:rPr>
+          <w:rFonts w:eastAsiaTheme="minorEastAsia"/>
+        </w:rPr>
+        <w:t>I</w:t>
+      </w:r>
+      <w:r>
+        <w:rPr>
+          <w:rFonts w:eastAsiaTheme="minorEastAsia"/>
+        </w:rPr>
+        <w:t xml:space="preserve">n equation 1.5, </w:t>
+      </w:r>
+      <w:r>
+        <w:rPr>
+          <w:rFonts w:eastAsiaTheme="minorEastAsia"/>
+        </w:rPr>
+        <w:t xml:space="preserve">the set of </w:t>
+      </w:r>
+      <w:r>
+        <w:rPr>
+          <w:rFonts w:eastAsiaTheme="minorEastAsia"/>
+          <w:i/>
+          <w:iCs/>
+        </w:rPr>
+        <w:t>K</w:t>
+      </w:r>
+      <w:r>
+        <w:rPr>
+          <w:rFonts w:eastAsiaTheme="minorEastAsia"/>
+          <w:i/>
+          <w:iCs/>
+          <w:vertAlign w:val="subscript"/>
+        </w:rPr>
+        <w:t>i</w:t>
+      </w:r>
+      <w:r>
+        <w:rPr>
+          <w:rFonts w:eastAsiaTheme="minorEastAsia"/>
+        </w:rPr>
+        <w:t xml:space="preserve"> neighbors </w:t>
+      </w:r>
+      <w:r>
+        <w:rPr>
+          <w:rFonts w:eastAsiaTheme="minorEastAsia"/>
+        </w:rPr>
+        <w:t xml:space="preserve">does not </w:t>
+      </w:r>
+      <w:r>
+        <w:rPr>
+          <w:rFonts w:eastAsiaTheme="minorEastAsia"/>
+        </w:rPr>
+        <w:t xml:space="preserve">include particle </w:t>
+      </w:r>
+      <w:r>
+        <w:rPr>
+          <w:rFonts w:eastAsiaTheme="minorEastAsia"/>
+          <w:i/>
+          <w:iCs/>
+        </w:rPr>
+        <w:t>i</w:t>
+      </w:r>
+      <w:r>
+        <w:rPr>
+          <w:rFonts w:eastAsiaTheme="minorEastAsia"/>
+        </w:rPr>
+        <w:t xml:space="preserve"> and so, t</w:t>
+      </w:r>
+      <w:r>
+        <w:rPr>
+          <w:rFonts w:eastAsiaTheme="minorEastAsia"/>
+        </w:rPr>
+        <w:t xml:space="preserve">he two parameters </w:t>
+      </w:r>
+      <w:r>
+        <w:rPr>
+          <w:rFonts w:eastAsiaTheme="minorEastAsia" w:cs="Times New Roman"/>
+          <w:i/>
+          <w:iCs/>
+        </w:rPr>
+        <w:t>ϕ</w:t>
+      </w:r>
+      <w:r>
+        <w:rPr>
+          <w:rFonts w:eastAsiaTheme="minorEastAsia" w:cs="Times New Roman"/>
+          <w:vertAlign w:val="subscript"/>
+        </w:rPr>
+        <w:t>1</w:t>
+      </w:r>
+      <w:r>
+        <w:rPr>
+          <w:rFonts w:eastAsiaTheme="minorEastAsia"/>
+        </w:rPr>
+        <w:t xml:space="preserve"> and </w:t>
+      </w:r>
+      <w:r>
+        <w:rPr>
+          <w:rFonts w:eastAsiaTheme="minorEastAsia" w:cs="Times New Roman"/>
+          <w:i/>
+          <w:iCs/>
+        </w:rPr>
+        <w:t>ϕ</w:t>
+      </w:r>
+      <w:r>
+        <w:rPr>
+          <w:rFonts w:eastAsiaTheme="minorEastAsia" w:cs="Times New Roman"/>
+          <w:vertAlign w:val="subscript"/>
+        </w:rPr>
+        <w:t>2</w:t>
+      </w:r>
+      <w:r>
+        <w:rPr>
+          <w:rFonts w:eastAsiaTheme="minorEastAsia"/>
+        </w:rPr>
+        <w:t xml:space="preserve"> are</w:t>
+      </w:r>
+      <w:r>
+        <w:rPr>
+          <w:rFonts w:eastAsiaTheme="minorEastAsia"/>
+        </w:rPr>
+        <w:t xml:space="preserve"> kept intact.</w:t>
+      </w:r>
+      <w:r>
+        <w:rPr>
+          <w:rFonts w:eastAsiaTheme="minorEastAsia"/>
+        </w:rPr>
+        <w:t xml:space="preserve"> </w:t>
       </w:r>
       <w:r>
         <w:rPr>
@@ -8072,7 +8747,19 @@
         <w:rPr>
           <w:rFonts w:eastAsiaTheme="minorEastAsia"/>
         </w:rPr>
-        <w:t xml:space="preserve">1.4 is the most general form of </w:t>
+        <w:t>1.</w:t>
+      </w:r>
+      <w:r>
+        <w:rPr>
+          <w:rFonts w:eastAsiaTheme="minorEastAsia"/>
+        </w:rPr>
+        <w:t>5</w:t>
+      </w:r>
+      <w:r>
+        <w:rPr>
+          <w:rFonts w:eastAsiaTheme="minorEastAsia"/>
+        </w:rPr>
+        <w:t xml:space="preserve"> is the most general form of </w:t>
       </w:r>
       <w:r>
         <w:rPr>
@@ -8084,7 +8771,19 @@
         <w:rPr>
           <w:rFonts w:eastAsiaTheme="minorEastAsia"/>
         </w:rPr>
-        <w:t xml:space="preserve"> The swarm topology in equation 1.4 is static </w:t>
+        <w:t xml:space="preserve"> The swarm topology in equation 1.</w:t>
+      </w:r>
+      <w:r>
+        <w:rPr>
+          <w:rFonts w:eastAsiaTheme="minorEastAsia"/>
+        </w:rPr>
+        <w:t>5</w:t>
+      </w:r>
+      <w:r>
+        <w:rPr>
+          <w:rFonts w:eastAsiaTheme="minorEastAsia"/>
+        </w:rPr>
+        <w:t xml:space="preserve"> is static </w:t>
       </w:r>
       <w:sdt>
         <w:sdtPr>
@@ -8094,6 +8793,7 @@
           <w:id w:val="-1407225264"/>
           <w:citation/>
         </w:sdtPr>
+        <w:sdtEndPr/>
         <w:sdtContent>
           <w:r>
             <w:rPr>
@@ -8144,19 +8844,31 @@
         <w:rPr>
           <w:rFonts w:eastAsiaTheme="minorEastAsia"/>
         </w:rPr>
-        <w:t xml:space="preserve"> We will research dynamic swarm topology </w:t>
-      </w:r>
-      <w:r>
-        <w:rPr>
-          <w:rFonts w:eastAsiaTheme="minorEastAsia"/>
-        </w:rPr>
-        <w:t xml:space="preserve">which is changed at each iteration </w:t>
-      </w:r>
-      <w:r>
-        <w:rPr>
-          <w:rFonts w:eastAsiaTheme="minorEastAsia"/>
-        </w:rPr>
-        <w:t>later.</w:t>
+        <w:t xml:space="preserve"> We will </w:t>
+      </w:r>
+      <w:r>
+        <w:rPr>
+          <w:rFonts w:eastAsiaTheme="minorEastAsia"/>
+        </w:rPr>
+        <w:t xml:space="preserve">later </w:t>
+      </w:r>
+      <w:r>
+        <w:rPr>
+          <w:rFonts w:eastAsiaTheme="minorEastAsia"/>
+        </w:rPr>
+        <w:t xml:space="preserve">research dynamic swarm topology </w:t>
+      </w:r>
+      <w:r>
+        <w:rPr>
+          <w:rFonts w:eastAsiaTheme="minorEastAsia"/>
+        </w:rPr>
+        <w:t>which is changed at each iteration</w:t>
+      </w:r>
+      <w:r>
+        <w:rPr>
+          <w:rFonts w:eastAsiaTheme="minorEastAsia"/>
+        </w:rPr>
+        <w:t>.</w:t>
       </w:r>
     </w:p>
     <w:p>
@@ -8185,7 +8897,11 @@
         <w:t>2. Variants of PSO</w:t>
       </w:r>
     </w:p>
-    <w:p/>
+    <w:p>
+      <w:r>
+        <w:t>The PSO shown in table 1.1 is basic PSO. Recently there are many PSO variants which aim to improve the basic PSO. Some of them are mentioned in this section.</w:t>
+      </w:r>
+    </w:p>
     <w:p/>
     <w:p>
       <w:pPr>

</xml_diff>

<commit_message>
Update Sim framework version 2 build 2021.01.19.
</commit_message>
<xml_diff>
--- a/2_design/pso/PSO&EA.docx
+++ b/2_design/pso/PSO&EA.docx
@@ -372,7 +372,25 @@
           <w:color w:val="000000"/>
           <w:szCs w:val="24"/>
         </w:rPr>
-        <w:t xml:space="preserve">) is differentiable. Alternately, PSO does not require existence of differential. PSO scatters a population of candidate solutions (candidate optimizers) for </w:t>
+        <w:t xml:space="preserve">) </w:t>
+      </w:r>
+      <w:proofErr w:type="gramStart"/>
+      <w:r>
+        <w:rPr>
+          <w:rFonts w:ascii="TimesNewRomanPSMT" w:hAnsi="TimesNewRomanPSMT"/>
+          <w:color w:val="000000"/>
+          <w:szCs w:val="24"/>
+        </w:rPr>
+        <w:t>is</w:t>
+      </w:r>
+      <w:proofErr w:type="gramEnd"/>
+      <w:r>
+        <w:rPr>
+          <w:rFonts w:ascii="TimesNewRomanPSMT" w:hAnsi="TimesNewRomanPSMT"/>
+          <w:color w:val="000000"/>
+          <w:szCs w:val="24"/>
+        </w:rPr>
+        <w:t xml:space="preserve"> differentiable. Alternately, PSO does not require existence of differential. PSO scatters a population of candidate solutions (candidate optimizers) for </w:t>
       </w:r>
       <w:r>
         <w:rPr>
@@ -703,6 +721,7 @@
         </w:rPr>
         <w:t xml:space="preserve"> be current position and best position of particle </w:t>
       </w:r>
+      <w:proofErr w:type="spellStart"/>
       <w:r>
         <w:rPr>
           <w:rFonts w:ascii="TimesNewRomanPSMT" w:hAnsi="TimesNewRomanPSMT"/>
@@ -713,6 +732,7 @@
         </w:rPr>
         <w:t>i</w:t>
       </w:r>
+      <w:proofErr w:type="spellEnd"/>
       <w:r>
         <w:rPr>
           <w:rFonts w:ascii="TimesNewRomanPSMT" w:hAnsi="TimesNewRomanPSMT"/>
@@ -721,6 +741,7 @@
         </w:rPr>
         <w:t xml:space="preserve">. Moreover, the movement speed of particle </w:t>
       </w:r>
+      <w:proofErr w:type="spellStart"/>
       <w:r>
         <w:rPr>
           <w:rFonts w:ascii="TimesNewRomanPSMT" w:hAnsi="TimesNewRomanPSMT"/>
@@ -731,6 +752,7 @@
         </w:rPr>
         <w:t>i</w:t>
       </w:r>
+      <w:proofErr w:type="spellEnd"/>
       <w:r>
         <w:rPr>
           <w:rFonts w:ascii="TimesNewRomanPSMT" w:hAnsi="TimesNewRomanPSMT"/>
@@ -877,6 +899,7 @@
         </w:rPr>
         <w:t xml:space="preserve">. Let </w:t>
       </w:r>
+      <w:proofErr w:type="spellStart"/>
       <w:r>
         <w:rPr>
           <w:rFonts w:ascii="TimesNewRomanPSMT" w:hAnsi="TimesNewRomanPSMT"/>
@@ -900,6 +923,7 @@
         </w:rPr>
         <w:t>g</w:t>
       </w:r>
+      <w:proofErr w:type="spellEnd"/>
       <w:r>
         <w:rPr>
           <w:rFonts w:ascii="TimesNewRomanPSMT" w:hAnsi="TimesNewRomanPSMT"/>
@@ -984,6 +1008,7 @@
         </w:rPr>
         <w:t xml:space="preserve"> and </w:t>
       </w:r>
+      <w:proofErr w:type="spellStart"/>
       <w:r>
         <w:rPr>
           <w:rFonts w:ascii="TimesNewRomanPSMT" w:hAnsi="TimesNewRomanPSMT"/>
@@ -1007,6 +1032,7 @@
         </w:rPr>
         <w:t>g</w:t>
       </w:r>
+      <w:proofErr w:type="spellEnd"/>
       <w:r>
         <w:rPr>
           <w:rFonts w:ascii="TimesNewRomanPSMT" w:hAnsi="TimesNewRomanPSMT"/>
@@ -1015,6 +1041,7 @@
         </w:rPr>
         <w:t xml:space="preserve"> are. It is expected that </w:t>
       </w:r>
+      <w:proofErr w:type="spellStart"/>
       <w:r>
         <w:rPr>
           <w:rFonts w:ascii="TimesNewRomanPSMT" w:hAnsi="TimesNewRomanPSMT"/>
@@ -1038,6 +1065,7 @@
         </w:rPr>
         <w:t>g</w:t>
       </w:r>
+      <w:proofErr w:type="spellEnd"/>
       <w:r>
         <w:rPr>
           <w:rFonts w:ascii="TimesNewRomanPSMT" w:hAnsi="TimesNewRomanPSMT"/>
@@ -1335,6 +1363,7 @@
         </w:rPr>
         <w:t xml:space="preserve">, and </w:t>
       </w:r>
+      <w:proofErr w:type="spellStart"/>
       <w:r>
         <w:rPr>
           <w:rFonts w:ascii="TimesNewRomanPSMT" w:hAnsi="TimesNewRomanPSMT"/>
@@ -1358,6 +1387,7 @@
         </w:rPr>
         <w:t>g</w:t>
       </w:r>
+      <w:proofErr w:type="spellEnd"/>
       <w:r>
         <w:rPr>
           <w:rFonts w:ascii="TimesNewRomanPSMT" w:hAnsi="TimesNewRomanPSMT"/>
@@ -1577,6 +1607,7 @@
               </w:rPr>
               <w:t xml:space="preserve">Output: the best position </w:t>
             </w:r>
+            <w:proofErr w:type="spellStart"/>
             <w:r>
               <w:rPr>
                 <w:rFonts w:ascii="TimesNewRomanPSMT" w:hAnsi="TimesNewRomanPSMT"/>
@@ -1600,6 +1631,7 @@
               </w:rPr>
               <w:t>g</w:t>
             </w:r>
+            <w:proofErr w:type="spellEnd"/>
             <w:r>
               <w:rPr>
                 <w:rFonts w:ascii="TimesNewRomanPSMT" w:hAnsi="TimesNewRomanPSMT"/>
@@ -1608,6 +1640,7 @@
               </w:rPr>
               <w:t xml:space="preserve"> of entire swarm with expectation that </w:t>
             </w:r>
+            <w:proofErr w:type="spellStart"/>
             <w:r>
               <w:rPr>
                 <w:rFonts w:ascii="TimesNewRomanPSMT" w:hAnsi="TimesNewRomanPSMT"/>
@@ -1631,6 +1664,7 @@
               </w:rPr>
               <w:t>g</w:t>
             </w:r>
+            <w:proofErr w:type="spellEnd"/>
             <w:r>
               <w:rPr>
                 <w:rFonts w:ascii="TimesNewRomanPSMT" w:hAnsi="TimesNewRomanPSMT"/>
@@ -1804,6 +1838,7 @@
               </w:rPr>
               <w:t xml:space="preserve">The global best position </w:t>
             </w:r>
+            <w:proofErr w:type="spellStart"/>
             <w:r>
               <w:rPr>
                 <w:rFonts w:ascii="TimesNewRomanPSMT" w:hAnsi="TimesNewRomanPSMT"/>
@@ -1827,6 +1862,7 @@
               </w:rPr>
               <w:t>g</w:t>
             </w:r>
+            <w:proofErr w:type="spellEnd"/>
             <w:r>
               <w:rPr>
                 <w:rFonts w:ascii="TimesNewRomanPSMT" w:hAnsi="TimesNewRomanPSMT"/>
@@ -1937,6 +1973,7 @@
             <w:r>
               <w:t xml:space="preserve">For each particle </w:t>
             </w:r>
+            <w:proofErr w:type="spellStart"/>
             <w:r>
               <w:rPr>
                 <w:i/>
@@ -1944,6 +1981,7 @@
               </w:rPr>
               <w:t>i</w:t>
             </w:r>
+            <w:proofErr w:type="spellEnd"/>
             <w:r>
               <w:t xml:space="preserve"> in </w:t>
             </w:r>
@@ -1962,6 +2000,7 @@
             <w:r>
               <w:t xml:space="preserve">Velocity of particle </w:t>
             </w:r>
+            <w:proofErr w:type="spellStart"/>
             <w:r>
               <w:rPr>
                 <w:i/>
@@ -1969,6 +2008,7 @@
               </w:rPr>
               <w:t>i</w:t>
             </w:r>
+            <w:proofErr w:type="spellEnd"/>
             <w:r>
               <w:t xml:space="preserve"> is updated as follows:</w:t>
             </w:r>
@@ -2360,6 +2400,7 @@
             <w:r>
               <w:t xml:space="preserve">Position of particle </w:t>
             </w:r>
+            <w:proofErr w:type="spellStart"/>
             <w:r>
               <w:rPr>
                 <w:i/>
@@ -2367,6 +2408,7 @@
               </w:rPr>
               <w:t>i</w:t>
             </w:r>
+            <w:proofErr w:type="spellEnd"/>
             <w:r>
               <w:t xml:space="preserve"> is updated as follows:</w:t>
             </w:r>
@@ -2557,6 +2599,7 @@
             <w:r>
               <w:t xml:space="preserve">The best position of particle </w:t>
             </w:r>
+            <w:proofErr w:type="spellStart"/>
             <w:r>
               <w:rPr>
                 <w:i/>
@@ -2564,6 +2607,7 @@
               </w:rPr>
               <w:t>i</w:t>
             </w:r>
+            <w:proofErr w:type="spellEnd"/>
             <w:r>
               <w:t xml:space="preserve"> is updated: </w:t>
             </w:r>
@@ -2669,6 +2713,7 @@
             <w:r>
               <w:t>(</w:t>
             </w:r>
+            <w:proofErr w:type="spellStart"/>
             <w:r>
               <w:rPr>
                 <w:b/>
@@ -2686,6 +2731,7 @@
               </w:rPr>
               <w:t>g</w:t>
             </w:r>
+            <w:proofErr w:type="spellEnd"/>
             <w:r>
               <w:t>) then</w:t>
             </w:r>
@@ -2697,6 +2743,7 @@
             <w:r>
               <w:t xml:space="preserve">The best position of swarm is updated: </w:t>
             </w:r>
+            <w:proofErr w:type="spellStart"/>
             <w:r>
               <w:rPr>
                 <w:rFonts w:ascii="TimesNewRomanPSMT" w:hAnsi="TimesNewRomanPSMT"/>
@@ -2720,6 +2767,7 @@
               </w:rPr>
               <w:t>g</w:t>
             </w:r>
+            <w:proofErr w:type="spellEnd"/>
             <w:r>
               <w:rPr>
                 <w:rFonts w:ascii="TimesNewRomanPSMT" w:hAnsi="TimesNewRomanPSMT"/>
@@ -2773,8 +2821,13 @@
               <w:ind w:left="360"/>
             </w:pPr>
             <w:r>
-              <w:t>End for</w:t>
+              <w:t xml:space="preserve">End </w:t>
             </w:r>
+            <w:proofErr w:type="gramStart"/>
+            <w:r>
+              <w:t>for</w:t>
+            </w:r>
+            <w:proofErr w:type="gramEnd"/>
           </w:p>
           <w:p>
             <w:r>
@@ -2839,6 +2892,7 @@
       <w:r>
         <w:t xml:space="preserve">The cost function at </w:t>
       </w:r>
+      <w:proofErr w:type="spellStart"/>
       <w:r>
         <w:rPr>
           <w:rFonts w:ascii="TimesNewRomanPSMT" w:hAnsi="TimesNewRomanPSMT"/>
@@ -2862,6 +2916,7 @@
         </w:rPr>
         <w:t>g</w:t>
       </w:r>
+      <w:proofErr w:type="spellEnd"/>
       <w:r>
         <w:t xml:space="preserve"> which is evaluated as </w:t>
       </w:r>
@@ -2875,6 +2930,7 @@
       <w:r>
         <w:t>(</w:t>
       </w:r>
+      <w:proofErr w:type="spellStart"/>
       <w:r>
         <w:rPr>
           <w:rFonts w:ascii="TimesNewRomanPSMT" w:hAnsi="TimesNewRomanPSMT"/>
@@ -2898,6 +2954,7 @@
         </w:rPr>
         <w:t>g</w:t>
       </w:r>
+      <w:proofErr w:type="spellEnd"/>
       <w:r>
         <w:t xml:space="preserve">) is small enough. For example, </w:t>
       </w:r>
@@ -2911,6 +2968,7 @@
       <w:r>
         <w:t>(</w:t>
       </w:r>
+      <w:proofErr w:type="spellStart"/>
       <w:r>
         <w:rPr>
           <w:rFonts w:ascii="TimesNewRomanPSMT" w:hAnsi="TimesNewRomanPSMT"/>
@@ -2934,6 +2992,7 @@
         </w:rPr>
         <w:t>g</w:t>
       </w:r>
+      <w:proofErr w:type="spellEnd"/>
       <w:r>
         <w:t>) is smaller than a small threshold.</w:t>
       </w:r>
@@ -2959,6 +3018,7 @@
       <w:r>
         <w:t xml:space="preserve">Function </w:t>
       </w:r>
+      <w:proofErr w:type="gramStart"/>
       <w:r>
         <w:rPr>
           <w:rFonts w:eastAsiaTheme="minorEastAsia"/>
@@ -2971,7 +3031,14 @@
         <w:rPr>
           <w:rFonts w:eastAsiaTheme="minorEastAsia"/>
         </w:rPr>
-        <w:t xml:space="preserve">(0, </w:t>
+        <w:t>(</w:t>
+      </w:r>
+      <w:proofErr w:type="gramEnd"/>
+      <w:r>
+        <w:rPr>
+          <w:rFonts w:eastAsiaTheme="minorEastAsia"/>
+        </w:rPr>
+        <w:t xml:space="preserve">0, </w:t>
       </w:r>
       <w:r>
         <w:rPr>
@@ -3018,6 +3085,7 @@
       <w:r>
         <w:t xml:space="preserve">function </w:t>
       </w:r>
+      <w:proofErr w:type="gramStart"/>
       <w:r>
         <w:rPr>
           <w:rFonts w:eastAsiaTheme="minorEastAsia"/>
@@ -3030,7 +3098,14 @@
         <w:rPr>
           <w:rFonts w:eastAsiaTheme="minorEastAsia"/>
         </w:rPr>
-        <w:t xml:space="preserve">(0, </w:t>
+        <w:t>(</w:t>
+      </w:r>
+      <w:proofErr w:type="gramEnd"/>
+      <w:r>
+        <w:rPr>
+          <w:rFonts w:eastAsiaTheme="minorEastAsia"/>
+        </w:rPr>
+        <w:t xml:space="preserve">0, </w:t>
       </w:r>
       <w:r>
         <w:rPr>
@@ -3712,6 +3787,7 @@
         </w:rPr>
         <w:t xml:space="preserve">random vector </w:t>
       </w:r>
+      <w:proofErr w:type="gramStart"/>
       <w:r>
         <w:rPr>
           <w:rFonts w:eastAsiaTheme="minorEastAsia"/>
@@ -3724,7 +3800,14 @@
         <w:rPr>
           <w:rFonts w:eastAsiaTheme="minorEastAsia"/>
         </w:rPr>
-        <w:t xml:space="preserve">(0, </w:t>
+        <w:t>(</w:t>
+      </w:r>
+      <w:proofErr w:type="gramEnd"/>
+      <w:r>
+        <w:rPr>
+          <w:rFonts w:eastAsiaTheme="minorEastAsia"/>
+        </w:rPr>
+        <w:t xml:space="preserve">0, </w:t>
       </w:r>
       <w:r>
         <w:rPr>
@@ -3919,6 +4002,7 @@
         </w:rPr>
         <w:t xml:space="preserve">,…, </w:t>
       </w:r>
+      <w:proofErr w:type="spellStart"/>
       <w:r>
         <w:rPr>
           <w:rFonts w:eastAsiaTheme="minorEastAsia"/>
@@ -3945,6 +4029,7 @@
         </w:rPr>
         <w:t>n</w:t>
       </w:r>
+      <w:proofErr w:type="spellEnd"/>
       <w:r>
         <w:rPr>
           <w:rFonts w:eastAsiaTheme="minorEastAsia"/>
@@ -4891,6 +4976,7 @@
         </w:rPr>
         <w:t xml:space="preserve"> are the particle </w:t>
       </w:r>
+      <w:proofErr w:type="spellStart"/>
       <w:r>
         <w:rPr>
           <w:rFonts w:eastAsiaTheme="minorEastAsia"/>
@@ -4899,6 +4985,7 @@
         </w:rPr>
         <w:t>i</w:t>
       </w:r>
+      <w:proofErr w:type="spellEnd"/>
       <w:r>
         <w:rPr>
           <w:rFonts w:eastAsiaTheme="minorEastAsia"/>
@@ -5544,7 +5631,21 @@
         <w:rPr>
           <w:rFonts w:eastAsiaTheme="minorEastAsia"/>
         </w:rPr>
-        <w:t>is large, convergence to local minimizer will be avoided in order to achieve better global optimizer but convergence speed is decreased.</w:t>
+        <w:t xml:space="preserve">is large, convergence to local minimizer will be avoided </w:t>
+      </w:r>
+      <w:proofErr w:type="gramStart"/>
+      <w:r>
+        <w:rPr>
+          <w:rFonts w:eastAsiaTheme="minorEastAsia"/>
+        </w:rPr>
+        <w:t>in order to</w:t>
+      </w:r>
+      <w:proofErr w:type="gramEnd"/>
+      <w:r>
+        <w:rPr>
+          <w:rFonts w:eastAsiaTheme="minorEastAsia"/>
+        </w:rPr>
+        <w:t xml:space="preserve"> achieve better global optimizer but convergence speed is decreased.</w:t>
       </w:r>
       <w:r>
         <w:rPr>
@@ -6919,6 +7020,7 @@
         </w:rPr>
         <w:t xml:space="preserve"> when the expression </w:t>
       </w:r>
+      <w:proofErr w:type="spellStart"/>
       <w:r>
         <w:rPr>
           <w:rFonts w:eastAsiaTheme="minorEastAsia" w:cs="Times New Roman"/>
@@ -6946,12 +7048,14 @@
         </w:rPr>
         <w:t>i</w:t>
       </w:r>
+      <w:proofErr w:type="spellEnd"/>
       <w:r>
         <w:rPr>
           <w:rFonts w:eastAsiaTheme="minorEastAsia"/>
         </w:rPr>
         <w:t xml:space="preserve"> is equivalent to the expression </w:t>
       </w:r>
+      <w:proofErr w:type="spellStart"/>
       <w:r>
         <w:rPr>
           <w:rFonts w:eastAsiaTheme="minorEastAsia" w:cs="Times New Roman"/>
@@ -6979,6 +7083,7 @@
         </w:rPr>
         <w:t>i</w:t>
       </w:r>
+      <w:proofErr w:type="spellEnd"/>
       <w:r>
         <w:rPr>
           <w:rFonts w:eastAsiaTheme="minorEastAsia"/>
@@ -6999,6 +7104,7 @@
         </w:rPr>
         <w:t xml:space="preserve">Because </w:t>
       </w:r>
+      <w:proofErr w:type="spellStart"/>
       <w:r>
         <w:rPr>
           <w:rFonts w:ascii="TimesNewRomanPSMT" w:hAnsi="TimesNewRomanPSMT"/>
@@ -7022,6 +7128,7 @@
         </w:rPr>
         <w:t>g</w:t>
       </w:r>
+      <w:proofErr w:type="spellEnd"/>
       <w:r>
         <w:rPr>
           <w:rFonts w:ascii="TimesNewRomanPSMT" w:hAnsi="TimesNewRomanPSMT"/>
@@ -7206,8 +7313,23 @@
         <w:rPr>
           <w:rFonts w:eastAsiaTheme="minorEastAsia"/>
         </w:rPr>
-        <w:t xml:space="preserve"> For easily understandable explanation, suppose particles are vertices of a graph, fully connected swarm topology implies that such graph is fully connected, in which all vertices are connected together. Alternately, swarm topology can be defined in different way so that each particle </w:t>
-      </w:r>
+        <w:t xml:space="preserve"> For easily understandable explanation, suppose particles are vertices of a graph, fully connected swarm topology implies that such graph is fully connected, in which all vertices are </w:t>
+      </w:r>
+      <w:proofErr w:type="gramStart"/>
+      <w:r>
+        <w:rPr>
+          <w:rFonts w:eastAsiaTheme="minorEastAsia"/>
+        </w:rPr>
+        <w:t>connected together</w:t>
+      </w:r>
+      <w:proofErr w:type="gramEnd"/>
+      <w:r>
+        <w:rPr>
+          <w:rFonts w:eastAsiaTheme="minorEastAsia"/>
+        </w:rPr>
+        <w:t xml:space="preserve">. Alternately, swarm topology can be defined in different way so that each particle </w:t>
+      </w:r>
+      <w:proofErr w:type="spellStart"/>
       <w:r>
         <w:rPr>
           <w:rFonts w:eastAsiaTheme="minorEastAsia"/>
@@ -7216,6 +7338,7 @@
         </w:rPr>
         <w:t>i</w:t>
       </w:r>
+      <w:proofErr w:type="spellEnd"/>
       <w:r>
         <w:rPr>
           <w:rFonts w:eastAsiaTheme="minorEastAsia"/>
@@ -7687,6 +7810,7 @@
         </w:rPr>
         <w:t xml:space="preserve">Where </w:t>
       </w:r>
+      <w:proofErr w:type="spellStart"/>
       <w:r>
         <w:rPr>
           <w:rFonts w:eastAsiaTheme="minorEastAsia"/>
@@ -7706,6 +7830,7 @@
         </w:rPr>
         <w:t>k</w:t>
       </w:r>
+      <w:proofErr w:type="spellEnd"/>
       <w:r>
         <w:rPr>
           <w:rFonts w:eastAsiaTheme="minorEastAsia"/>
@@ -7733,6 +7858,7 @@
         </w:rPr>
         <w:t xml:space="preserve"> neighbor of particle </w:t>
       </w:r>
+      <w:proofErr w:type="spellStart"/>
       <w:r>
         <w:rPr>
           <w:rFonts w:eastAsiaTheme="minorEastAsia"/>
@@ -7741,12 +7867,14 @@
         </w:rPr>
         <w:t>i</w:t>
       </w:r>
+      <w:proofErr w:type="spellEnd"/>
       <w:r>
         <w:rPr>
           <w:rFonts w:eastAsiaTheme="minorEastAsia"/>
         </w:rPr>
         <w:t xml:space="preserve">. Of course, </w:t>
       </w:r>
+      <w:proofErr w:type="spellStart"/>
       <w:r>
         <w:rPr>
           <w:rFonts w:eastAsiaTheme="minorEastAsia"/>
@@ -7766,12 +7894,14 @@
         </w:rPr>
         <w:t>k</w:t>
       </w:r>
+      <w:proofErr w:type="spellEnd"/>
       <w:r>
         <w:rPr>
           <w:rFonts w:eastAsiaTheme="minorEastAsia"/>
         </w:rPr>
         <w:t xml:space="preserve"> is </w:t>
       </w:r>
+      <w:proofErr w:type="spellStart"/>
       <w:r>
         <w:rPr>
           <w:rFonts w:eastAsiaTheme="minorEastAsia"/>
@@ -7791,6 +7921,7 @@
         </w:rPr>
         <w:t>j</w:t>
       </w:r>
+      <w:proofErr w:type="spellEnd"/>
       <w:r>
         <w:rPr>
           <w:rFonts w:eastAsiaTheme="minorEastAsia"/>
@@ -7829,6 +7960,7 @@
         </w:rPr>
         <w:t xml:space="preserve">particle </w:t>
       </w:r>
+      <w:proofErr w:type="spellStart"/>
       <w:r>
         <w:rPr>
           <w:rFonts w:eastAsiaTheme="minorEastAsia"/>
@@ -7837,6 +7969,7 @@
         </w:rPr>
         <w:t>i</w:t>
       </w:r>
+      <w:proofErr w:type="spellEnd"/>
       <w:r>
         <w:rPr>
           <w:rFonts w:eastAsiaTheme="minorEastAsia"/>
@@ -7902,6 +8035,7 @@
         </w:rPr>
         <w:t xml:space="preserve"> particle </w:t>
       </w:r>
+      <w:proofErr w:type="spellStart"/>
       <w:r>
         <w:rPr>
           <w:rFonts w:eastAsiaTheme="minorEastAsia"/>
@@ -7910,6 +8044,7 @@
         </w:rPr>
         <w:t>i</w:t>
       </w:r>
+      <w:proofErr w:type="spellEnd"/>
       <w:r>
         <w:rPr>
           <w:rFonts w:eastAsiaTheme="minorEastAsia"/>
@@ -8054,6 +8189,7 @@
         </w:rPr>
         <w:t xml:space="preserve">on particle </w:t>
       </w:r>
+      <w:proofErr w:type="spellStart"/>
       <w:r>
         <w:rPr>
           <w:rFonts w:eastAsiaTheme="minorEastAsia"/>
@@ -8062,6 +8198,7 @@
         </w:rPr>
         <w:t>i</w:t>
       </w:r>
+      <w:proofErr w:type="spellEnd"/>
       <w:r>
         <w:rPr>
           <w:rFonts w:eastAsiaTheme="minorEastAsia"/>
@@ -8080,6 +8217,7 @@
         </w:rPr>
         <w:t xml:space="preserve"> If we focus on the fact that the attraction force issued by the particle </w:t>
       </w:r>
+      <w:proofErr w:type="spellStart"/>
       <w:r>
         <w:rPr>
           <w:rFonts w:eastAsiaTheme="minorEastAsia"/>
@@ -8088,6 +8226,7 @@
         </w:rPr>
         <w:t>i</w:t>
       </w:r>
+      <w:proofErr w:type="spellEnd"/>
       <w:r>
         <w:rPr>
           <w:rFonts w:eastAsiaTheme="minorEastAsia"/>
@@ -8169,6 +8308,12 @@
                     </m:ctrlPr>
                   </m:dPr>
                   <m:e>
+                    <m:r>
+                      <w:rPr>
+                        <w:rFonts w:ascii="Cambria Math" w:hAnsi="Cambria Math"/>
+                      </w:rPr>
+                      <m:t>ω</m:t>
+                    </m:r>
                     <m:sSub>
                       <m:sSubPr>
                         <m:ctrlPr>
@@ -8586,19 +8731,7 @@
               <w:rPr>
                 <w:rFonts w:eastAsiaTheme="minorEastAsia"/>
               </w:rPr>
-              <w:t>(1.</w:t>
-            </w:r>
-            <w:r>
-              <w:rPr>
-                <w:rFonts w:eastAsiaTheme="minorEastAsia"/>
-              </w:rPr>
-              <w:t>5</w:t>
-            </w:r>
-            <w:r>
-              <w:rPr>
-                <w:rFonts w:eastAsiaTheme="minorEastAsia"/>
-              </w:rPr>
-              <w:t>)</w:t>
+              <w:t>(1.5)</w:t>
             </w:r>
           </w:p>
         </w:tc>
@@ -8620,13 +8753,7 @@
         <w:rPr>
           <w:rFonts w:eastAsiaTheme="minorEastAsia"/>
         </w:rPr>
-        <w:t xml:space="preserve">n equation 1.5, </w:t>
-      </w:r>
-      <w:r>
-        <w:rPr>
-          <w:rFonts w:eastAsiaTheme="minorEastAsia"/>
-        </w:rPr>
-        <w:t xml:space="preserve">the set of </w:t>
+        <w:t xml:space="preserve">n equation 1.5, the set of </w:t>
       </w:r>
       <w:r>
         <w:rPr>
@@ -8649,20 +8776,9 @@
         <w:rPr>
           <w:rFonts w:eastAsiaTheme="minorEastAsia"/>
         </w:rPr>
-        <w:t xml:space="preserve"> neighbors </w:t>
-      </w:r>
-      <w:r>
-        <w:rPr>
-          <w:rFonts w:eastAsiaTheme="minorEastAsia"/>
-        </w:rPr>
-        <w:t xml:space="preserve">does not </w:t>
-      </w:r>
-      <w:r>
-        <w:rPr>
-          <w:rFonts w:eastAsiaTheme="minorEastAsia"/>
-        </w:rPr>
-        <w:t xml:space="preserve">include particle </w:t>
-      </w:r>
+        <w:t xml:space="preserve"> neighbors does not include particle </w:t>
+      </w:r>
+      <w:proofErr w:type="spellStart"/>
       <w:r>
         <w:rPr>
           <w:rFonts w:eastAsiaTheme="minorEastAsia"/>
@@ -8671,17 +8787,12 @@
         </w:rPr>
         <w:t>i</w:t>
       </w:r>
-      <w:r>
-        <w:rPr>
-          <w:rFonts w:eastAsiaTheme="minorEastAsia"/>
-        </w:rPr>
-        <w:t xml:space="preserve"> and so, t</w:t>
-      </w:r>
-      <w:r>
-        <w:rPr>
-          <w:rFonts w:eastAsiaTheme="minorEastAsia"/>
-        </w:rPr>
-        <w:t xml:space="preserve">he two parameters </w:t>
+      <w:proofErr w:type="spellEnd"/>
+      <w:r>
+        <w:rPr>
+          <w:rFonts w:eastAsiaTheme="minorEastAsia"/>
+        </w:rPr>
+        <w:t xml:space="preserve"> and so, the two parameters </w:t>
       </w:r>
       <w:r>
         <w:rPr>
@@ -8723,19 +8834,51 @@
         <w:rPr>
           <w:rFonts w:eastAsiaTheme="minorEastAsia"/>
         </w:rPr>
-        <w:t xml:space="preserve"> are</w:t>
-      </w:r>
-      <w:r>
-        <w:rPr>
-          <w:rFonts w:eastAsiaTheme="minorEastAsia"/>
-        </w:rPr>
-        <w:t xml:space="preserve"> kept intact.</w:t>
+        <w:t xml:space="preserve"> are kept intact.</w:t>
       </w:r>
       <w:r>
         <w:rPr>
           <w:rFonts w:eastAsiaTheme="minorEastAsia"/>
         </w:rPr>
         <w:t xml:space="preserve"> </w:t>
+      </w:r>
+      <w:r>
+        <w:rPr>
+          <w:rFonts w:eastAsiaTheme="minorEastAsia"/>
+        </w:rPr>
+        <w:t>I</w:t>
+      </w:r>
+      <w:r>
+        <w:rPr>
+          <w:rFonts w:eastAsiaTheme="minorEastAsia"/>
+        </w:rPr>
+        <w:t>nertial weight</w:t>
+      </w:r>
+      <w:r>
+        <w:rPr>
+          <w:rFonts w:eastAsiaTheme="minorEastAsia"/>
+        </w:rPr>
+        <w:t xml:space="preserve"> </w:t>
+      </w:r>
+      <w:r>
+        <w:rPr>
+          <w:rFonts w:eastAsiaTheme="minorEastAsia" w:cs="Times New Roman"/>
+          <w:i/>
+          <w:iCs/>
+        </w:rPr>
+        <w:t>ω</w:t>
+      </w:r>
+      <w:r>
+        <w:rPr>
+          <w:rFonts w:eastAsiaTheme="minorEastAsia"/>
+        </w:rPr>
+        <w:t xml:space="preserve"> </w:t>
+      </w:r>
+      <w:r>
+        <w:rPr>
+          <w:rFonts w:eastAsiaTheme="minorEastAsia"/>
+        </w:rPr>
+        <w:t xml:space="preserve">is kept intact too. </w:t>
       </w:r>
       <w:r>
         <w:rPr>

</xml_diff>